<commit_message>
Add Drop + Item Menu + Enemies Level
</commit_message>
<xml_diff>
--- a/Curse/Zadanie_na_KR.docx
+++ b/Curse/Zadanie_na_KR.docx
@@ -1866,6 +1866,19 @@
           <w:szCs w:val="28"/>
           <w:u w:val="single"/>
           <w:shd w:val="clear" w:color="auto" w:fill="FFFFFF"/>
+          <w:lang w:val="en-US"/>
+        </w:rPr>
+        <w:t>V</w:t>
+      </w:r>
+      <w:r>
+        <w:rPr>
+          <w:rStyle w:val="apple-style-span"/>
+          <w:rFonts w:cs="Times New Roman"/>
+          <w:color w:val="000000"/>
+          <w:sz w:val="28"/>
+          <w:szCs w:val="28"/>
+          <w:u w:val="single"/>
+          <w:shd w:val="clear" w:color="auto" w:fill="FFFFFF"/>
         </w:rPr>
         <w:t>механика пошагового перемещения и боя</w:t>
       </w:r>
@@ -1879,19 +1892,94 @@
           <w:u w:val="single"/>
           <w:shd w:val="clear" w:color="auto" w:fill="FFFFFF"/>
         </w:rPr>
-        <w:t xml:space="preserve"> (очки движения), система экипировки</w:t>
-      </w:r>
-      <w:r>
-        <w:rPr>
-          <w:rStyle w:val="apple-style-span"/>
-          <w:rFonts w:cs="Times New Roman"/>
-          <w:color w:val="000000"/>
-          <w:sz w:val="28"/>
-          <w:szCs w:val="28"/>
-          <w:u w:val="single"/>
-          <w:shd w:val="clear" w:color="auto" w:fill="FFFFFF"/>
-        </w:rPr>
-        <w:t>, дальний бой, генерация уровня, противники с разным поведением</w:t>
+        <w:t xml:space="preserve"> (очки движения), </w:t>
+      </w:r>
+      <w:r>
+        <w:rPr>
+          <w:rStyle w:val="apple-style-span"/>
+          <w:rFonts w:cs="Times New Roman"/>
+          <w:color w:val="000000"/>
+          <w:sz w:val="28"/>
+          <w:szCs w:val="28"/>
+          <w:u w:val="single"/>
+          <w:shd w:val="clear" w:color="auto" w:fill="FFFFFF"/>
+          <w:lang w:val="en-US"/>
+        </w:rPr>
+        <w:t>V</w:t>
+      </w:r>
+      <w:r>
+        <w:rPr>
+          <w:rStyle w:val="apple-style-span"/>
+          <w:rFonts w:cs="Times New Roman"/>
+          <w:color w:val="000000"/>
+          <w:sz w:val="28"/>
+          <w:szCs w:val="28"/>
+          <w:u w:val="single"/>
+          <w:shd w:val="clear" w:color="auto" w:fill="FFFFFF"/>
+        </w:rPr>
+        <w:t>система экипировки</w:t>
+      </w:r>
+      <w:r>
+        <w:rPr>
+          <w:rStyle w:val="apple-style-span"/>
+          <w:rFonts w:cs="Times New Roman"/>
+          <w:color w:val="000000"/>
+          <w:sz w:val="28"/>
+          <w:szCs w:val="28"/>
+          <w:u w:val="single"/>
+          <w:shd w:val="clear" w:color="auto" w:fill="FFFFFF"/>
+        </w:rPr>
+        <w:t xml:space="preserve">, дальний бой, </w:t>
+      </w:r>
+      <w:r>
+        <w:rPr>
+          <w:rStyle w:val="apple-style-span"/>
+          <w:rFonts w:cs="Times New Roman"/>
+          <w:color w:val="000000"/>
+          <w:sz w:val="28"/>
+          <w:szCs w:val="28"/>
+          <w:u w:val="single"/>
+          <w:shd w:val="clear" w:color="auto" w:fill="FFFFFF"/>
+          <w:lang w:val="en-US"/>
+        </w:rPr>
+        <w:t>V</w:t>
+      </w:r>
+      <w:r>
+        <w:rPr>
+          <w:rStyle w:val="apple-style-span"/>
+          <w:rFonts w:cs="Times New Roman"/>
+          <w:color w:val="000000"/>
+          <w:sz w:val="28"/>
+          <w:szCs w:val="28"/>
+          <w:u w:val="single"/>
+          <w:shd w:val="clear" w:color="auto" w:fill="FFFFFF"/>
+        </w:rPr>
+        <w:t xml:space="preserve">генерация уровня, </w:t>
+      </w:r>
+      <w:r>
+        <w:rPr>
+          <w:rStyle w:val="apple-style-span"/>
+          <w:rFonts w:cs="Times New Roman"/>
+          <w:color w:val="000000"/>
+          <w:sz w:val="28"/>
+          <w:szCs w:val="28"/>
+          <w:u w:val="single"/>
+          <w:shd w:val="clear" w:color="auto" w:fill="FFFFFF"/>
+          <w:lang w:val="en-US"/>
+        </w:rPr>
+        <w:t>V</w:t>
+      </w:r>
+      <w:r>
+        <w:rPr>
+          <w:rStyle w:val="apple-style-span"/>
+          <w:rFonts w:cs="Times New Roman"/>
+          <w:color w:val="000000"/>
+          <w:sz w:val="28"/>
+          <w:szCs w:val="28"/>
+          <w:u w:val="single"/>
+          <w:shd w:val="clear" w:color="auto" w:fill="FFFFFF"/>
+        </w:rPr>
+        <w:t>противники с разным поведением</w:t>
       </w:r>
       <w:r>
         <w:rPr>
@@ -2034,8 +2122,46 @@
           <w:szCs w:val="28"/>
           <w:u w:val="single"/>
           <w:shd w:val="clear" w:color="auto" w:fill="FFFFFF"/>
-        </w:rPr>
-        <w:t xml:space="preserve">система прокачки, окно статистики, миникарта, </w:t>
+          <w:lang w:val="en-US"/>
+        </w:rPr>
+        <w:t>V</w:t>
+      </w:r>
+      <w:r>
+        <w:rPr>
+          <w:rStyle w:val="apple-style-span"/>
+          <w:rFonts w:cs="Times New Roman"/>
+          <w:color w:val="000000"/>
+          <w:sz w:val="28"/>
+          <w:szCs w:val="28"/>
+          <w:u w:val="single"/>
+          <w:shd w:val="clear" w:color="auto" w:fill="FFFFFF"/>
+        </w:rPr>
+        <w:t xml:space="preserve">система прокачки, окно статистики, </w:t>
+      </w:r>
+      <w:r>
+        <w:rPr>
+          <w:rStyle w:val="apple-style-span"/>
+          <w:rFonts w:cs="Times New Roman"/>
+          <w:color w:val="000000"/>
+          <w:sz w:val="28"/>
+          <w:szCs w:val="28"/>
+          <w:u w:val="single"/>
+          <w:shd w:val="clear" w:color="auto" w:fill="FFFFFF"/>
+          <w:lang w:val="en-US"/>
+        </w:rPr>
+        <w:t>V</w:t>
+      </w:r>
+      <w:r>
+        <w:rPr>
+          <w:rStyle w:val="apple-style-span"/>
+          <w:rFonts w:cs="Times New Roman"/>
+          <w:color w:val="000000"/>
+          <w:sz w:val="28"/>
+          <w:szCs w:val="28"/>
+          <w:u w:val="single"/>
+          <w:shd w:val="clear" w:color="auto" w:fill="FFFFFF"/>
+        </w:rPr>
+        <w:t xml:space="preserve">миникарта, </w:t>
       </w:r>
       <w:r>
         <w:rPr>
@@ -2215,7 +2341,45 @@
           <w:u w:val="single"/>
           <w:shd w:val="clear" w:color="auto" w:fill="FFFFFF"/>
         </w:rPr>
-        <w:t xml:space="preserve"> система области видимости, </w:t>
+        <w:t xml:space="preserve"> </w:t>
+      </w:r>
+      <w:r>
+        <w:rPr>
+          <w:rStyle w:val="apple-style-span"/>
+          <w:rFonts w:cs="Times New Roman"/>
+          <w:color w:val="000000"/>
+          <w:sz w:val="28"/>
+          <w:szCs w:val="28"/>
+          <w:u w:val="single"/>
+          <w:shd w:val="clear" w:color="auto" w:fill="FFFFFF"/>
+          <w:lang w:val="en-US"/>
+        </w:rPr>
+        <w:t>V</w:t>
+      </w:r>
+      <w:r>
+        <w:rPr>
+          <w:rStyle w:val="apple-style-span"/>
+          <w:rFonts w:cs="Times New Roman"/>
+          <w:color w:val="000000"/>
+          <w:sz w:val="28"/>
+          <w:szCs w:val="28"/>
+          <w:u w:val="single"/>
+          <w:shd w:val="clear" w:color="auto" w:fill="FFFFFF"/>
+        </w:rPr>
+        <w:t xml:space="preserve">система области видимости, </w:t>
+      </w:r>
+      <w:r>
+        <w:rPr>
+          <w:rStyle w:val="apple-style-span"/>
+          <w:rFonts w:cs="Times New Roman"/>
+          <w:color w:val="000000"/>
+          <w:sz w:val="28"/>
+          <w:szCs w:val="28"/>
+          <w:u w:val="single"/>
+          <w:shd w:val="clear" w:color="auto" w:fill="FFFFFF"/>
+          <w:lang w:val="en-US"/>
+        </w:rPr>
+        <w:t>V</w:t>
       </w:r>
       <w:r>
         <w:rPr>
@@ -2240,22 +2404,35 @@
           <w:shd w:val="clear" w:color="auto" w:fill="FFFFFF"/>
           <w:lang w:val="en-US"/>
         </w:rPr>
-        <w:t>pathfinder</w:t>
-      </w:r>
-      <w:r>
-        <w:rPr>
-          <w:rStyle w:val="apple-style-span"/>
-          <w:rFonts w:cs="Times New Roman"/>
-          <w:color w:val="000000"/>
-          <w:sz w:val="28"/>
-          <w:szCs w:val="28"/>
-          <w:u w:val="single"/>
-          <w:shd w:val="clear" w:color="auto" w:fill="FFFFFF"/>
-        </w:rPr>
-        <w:t>.</w:t>
+        <w:t>V</w:t>
       </w:r>
       <w:bookmarkStart w:id="0" w:name="_GoBack"/>
       <w:bookmarkEnd w:id="0"/>
+      <w:r>
+        <w:rPr>
+          <w:rStyle w:val="apple-style-span"/>
+          <w:rFonts w:cs="Times New Roman"/>
+          <w:color w:val="000000"/>
+          <w:sz w:val="28"/>
+          <w:szCs w:val="28"/>
+          <w:u w:val="single"/>
+          <w:shd w:val="clear" w:color="auto" w:fill="FFFFFF"/>
+          <w:lang w:val="en-US"/>
+        </w:rPr>
+        <w:t>pathfinder</w:t>
+      </w:r>
+      <w:r>
+        <w:rPr>
+          <w:rStyle w:val="apple-style-span"/>
+          <w:rFonts w:cs="Times New Roman"/>
+          <w:color w:val="000000"/>
+          <w:sz w:val="28"/>
+          <w:szCs w:val="28"/>
+          <w:u w:val="single"/>
+          <w:shd w:val="clear" w:color="auto" w:fill="FFFFFF"/>
+        </w:rPr>
+        <w:t>.</w:t>
+      </w:r>
       <w:r>
         <w:rPr>
           <w:rStyle w:val="apple-style-span"/>
@@ -2509,6 +2686,7 @@
           <w:szCs w:val="28"/>
           <w:shd w:val="clear" w:color="auto" w:fill="FFFFFF"/>
         </w:rPr>
+        <w:lastRenderedPageBreak/>
         <w:t>Срок</w:t>
       </w:r>
       <w:r>
@@ -2599,7 +2777,6 @@
           <w:szCs w:val="28"/>
           <w:shd w:val="clear" w:color="auto" w:fill="FFFFFF"/>
         </w:rPr>
-        <w:lastRenderedPageBreak/>
         <w:t>Студент</w:t>
       </w:r>
       <w:r>
@@ -3598,7 +3775,7 @@
 </file>
 
 <file path=customXml/itemProps1.xml><?xml version="1.0" encoding="utf-8"?>
-<ds:datastoreItem xmlns:ds="http://schemas.openxmlformats.org/officeDocument/2006/customXml" ds:itemID="{2E02DFCA-23DC-4733-9C0D-56802E733644}">
+<ds:datastoreItem xmlns:ds="http://schemas.openxmlformats.org/officeDocument/2006/customXml" ds:itemID="{E3F6CD2F-F97A-448F-A6A3-8A7964FBBBEE}">
   <ds:schemaRefs>
     <ds:schemaRef ds:uri="http://schemas.openxmlformats.org/officeDocument/2006/bibliography"/>
   </ds:schemaRefs>

</xml_diff>

<commit_message>
Add Range Attack + Weapon Types
</commit_message>
<xml_diff>
--- a/Curse/Zadanie_na_KR.docx
+++ b/Curse/Zadanie_na_KR.docx
@@ -500,6 +500,7 @@
         </w:rPr>
         <w:t>«</w:t>
       </w:r>
+      <w:proofErr w:type="spellStart"/>
       <w:r>
         <w:rPr>
           <w:rStyle w:val="apple-style-span"/>
@@ -513,6 +514,7 @@
         </w:rPr>
         <w:t>Roguelike</w:t>
       </w:r>
+      <w:proofErr w:type="spellEnd"/>
       <w:r>
         <w:rPr>
           <w:rStyle w:val="apple-style-span"/>
@@ -1857,6 +1859,7 @@
         </w:rPr>
         <w:t xml:space="preserve"> </w:t>
       </w:r>
+      <w:proofErr w:type="gramStart"/>
       <w:r>
         <w:rPr>
           <w:rStyle w:val="apple-style-span"/>
@@ -1870,6 +1873,7 @@
         </w:rPr>
         <w:t>V</w:t>
       </w:r>
+      <w:proofErr w:type="gramEnd"/>
       <w:r>
         <w:rPr>
           <w:rStyle w:val="apple-style-span"/>
@@ -1929,7 +1933,34 @@
           <w:u w:val="single"/>
           <w:shd w:val="clear" w:color="auto" w:fill="FFFFFF"/>
         </w:rPr>
-        <w:t xml:space="preserve">, дальний бой, </w:t>
+        <w:t xml:space="preserve">, </w:t>
+      </w:r>
+      <w:r>
+        <w:rPr>
+          <w:rStyle w:val="apple-style-span"/>
+          <w:rFonts w:cs="Times New Roman"/>
+          <w:color w:val="000000"/>
+          <w:sz w:val="28"/>
+          <w:szCs w:val="28"/>
+          <w:u w:val="single"/>
+          <w:shd w:val="clear" w:color="auto" w:fill="FFFFFF"/>
+          <w:lang w:val="en-US"/>
+        </w:rPr>
+        <w:t>V</w:t>
+      </w:r>
+      <w:bookmarkStart w:id="0" w:name="_GoBack"/>
+      <w:bookmarkEnd w:id="0"/>
+      <w:r>
+        <w:rPr>
+          <w:rStyle w:val="apple-style-span"/>
+          <w:rFonts w:cs="Times New Roman"/>
+          <w:color w:val="000000"/>
+          <w:sz w:val="28"/>
+          <w:szCs w:val="28"/>
+          <w:u w:val="single"/>
+          <w:shd w:val="clear" w:color="auto" w:fill="FFFFFF"/>
+        </w:rPr>
+        <w:t xml:space="preserve">дальний бой, </w:t>
       </w:r>
       <w:r>
         <w:rPr>
@@ -2113,6 +2144,7 @@
         </w:rPr>
         <w:t xml:space="preserve"> </w:t>
       </w:r>
+      <w:proofErr w:type="gramStart"/>
       <w:r>
         <w:rPr>
           <w:rStyle w:val="apple-style-span"/>
@@ -2151,17 +2183,31 @@
         </w:rPr>
         <w:t>V</w:t>
       </w:r>
-      <w:r>
-        <w:rPr>
-          <w:rStyle w:val="apple-style-span"/>
-          <w:rFonts w:cs="Times New Roman"/>
-          <w:color w:val="000000"/>
-          <w:sz w:val="28"/>
-          <w:szCs w:val="28"/>
-          <w:u w:val="single"/>
-          <w:shd w:val="clear" w:color="auto" w:fill="FFFFFF"/>
-        </w:rPr>
-        <w:t xml:space="preserve">миникарта, </w:t>
+      <w:proofErr w:type="spellStart"/>
+      <w:r>
+        <w:rPr>
+          <w:rStyle w:val="apple-style-span"/>
+          <w:rFonts w:cs="Times New Roman"/>
+          <w:color w:val="000000"/>
+          <w:sz w:val="28"/>
+          <w:szCs w:val="28"/>
+          <w:u w:val="single"/>
+          <w:shd w:val="clear" w:color="auto" w:fill="FFFFFF"/>
+        </w:rPr>
+        <w:t>миникарта</w:t>
+      </w:r>
+      <w:proofErr w:type="spellEnd"/>
+      <w:r>
+        <w:rPr>
+          <w:rStyle w:val="apple-style-span"/>
+          <w:rFonts w:cs="Times New Roman"/>
+          <w:color w:val="000000"/>
+          <w:sz w:val="28"/>
+          <w:szCs w:val="28"/>
+          <w:u w:val="single"/>
+          <w:shd w:val="clear" w:color="auto" w:fill="FFFFFF"/>
+        </w:rPr>
+        <w:t xml:space="preserve">, </w:t>
       </w:r>
       <w:r>
         <w:rPr>
@@ -2187,6 +2233,7 @@
         </w:rPr>
         <w:t>ротивников с разным поведением.</w:t>
       </w:r>
+      <w:proofErr w:type="gramEnd"/>
       <w:r>
         <w:rPr>
           <w:rStyle w:val="apple-style-span"/>
@@ -2343,6 +2390,7 @@
         </w:rPr>
         <w:t xml:space="preserve"> </w:t>
       </w:r>
+      <w:proofErr w:type="gramStart"/>
       <w:r>
         <w:rPr>
           <w:rStyle w:val="apple-style-span"/>
@@ -2391,7 +2439,7 @@
           <w:u w:val="single"/>
           <w:shd w:val="clear" w:color="auto" w:fill="FFFFFF"/>
         </w:rPr>
-        <w:t xml:space="preserve">туман войны, различные виды оружия, </w:t>
+        <w:t xml:space="preserve">туман войны, </w:t>
       </w:r>
       <w:r>
         <w:rPr>
@@ -2406,8 +2454,19 @@
         </w:rPr>
         <w:t>V</w:t>
       </w:r>
-      <w:bookmarkStart w:id="0" w:name="_GoBack"/>
-      <w:bookmarkEnd w:id="0"/>
+      <w:r>
+        <w:rPr>
+          <w:rStyle w:val="apple-style-span"/>
+          <w:rFonts w:cs="Times New Roman"/>
+          <w:color w:val="000000"/>
+          <w:sz w:val="28"/>
+          <w:szCs w:val="28"/>
+          <w:u w:val="single"/>
+          <w:shd w:val="clear" w:color="auto" w:fill="FFFFFF"/>
+        </w:rPr>
+        <w:t xml:space="preserve">различные виды оружия, </w:t>
+      </w:r>
+      <w:proofErr w:type="spellStart"/>
       <w:r>
         <w:rPr>
           <w:rStyle w:val="apple-style-span"/>
@@ -2419,8 +2478,22 @@
           <w:shd w:val="clear" w:color="auto" w:fill="FFFFFF"/>
           <w:lang w:val="en-US"/>
         </w:rPr>
+        <w:t>V</w:t>
+      </w:r>
+      <w:r>
+        <w:rPr>
+          <w:rStyle w:val="apple-style-span"/>
+          <w:rFonts w:cs="Times New Roman"/>
+          <w:color w:val="000000"/>
+          <w:sz w:val="28"/>
+          <w:szCs w:val="28"/>
+          <w:u w:val="single"/>
+          <w:shd w:val="clear" w:color="auto" w:fill="FFFFFF"/>
+          <w:lang w:val="en-US"/>
+        </w:rPr>
         <w:t>pathfinder</w:t>
       </w:r>
+      <w:proofErr w:type="spellEnd"/>
       <w:r>
         <w:rPr>
           <w:rStyle w:val="apple-style-span"/>
@@ -2433,6 +2506,7 @@
         </w:rPr>
         <w:t>.</w:t>
       </w:r>
+      <w:proofErr w:type="gramEnd"/>
       <w:r>
         <w:rPr>
           <w:rStyle w:val="apple-style-span"/>
@@ -3775,7 +3849,7 @@
 </file>
 
 <file path=customXml/itemProps1.xml><?xml version="1.0" encoding="utf-8"?>
-<ds:datastoreItem xmlns:ds="http://schemas.openxmlformats.org/officeDocument/2006/customXml" ds:itemID="{E3F6CD2F-F97A-448F-A6A3-8A7964FBBBEE}">
+<ds:datastoreItem xmlns:ds="http://schemas.openxmlformats.org/officeDocument/2006/customXml" ds:itemID="{3099B1B0-3186-4116-AE9D-D781FC5BC34F}">
   <ds:schemaRefs>
     <ds:schemaRef ds:uri="http://schemas.openxmlformats.org/officeDocument/2006/bibliography"/>
   </ds:schemaRefs>

</xml_diff>